<commit_message>
fix tiny bug for q5
</commit_message>
<xml_diff>
--- a/3/Part-A/Tie Wang/5.docx
+++ b/3/Part-A/Tie Wang/5.docx
@@ -9,7 +9,132 @@
     </w:p>
     <w:p>
       <w:r>
-        <w:t>We have 3 unknown coefficients, so we need 3 equations, 5 x-sums, 3 y-sums based on formulas introduced on class.</w:t>
+        <w:t>We have 3 unknown coefficients, so we need 3 equations, 5 x-sums</w:t>
+      </w:r>
+      <w:r>
+        <w:t xml:space="preserve"> </w:t>
+      </w:r>
+      <w:r>
+        <w:t xml:space="preserve">(n, </w:t>
+      </w:r>
+      <w:r>
+        <w:rPr>
+          <w:rFonts w:ascii="Segoe UI Symbol" w:hAnsi="Segoe UI Symbol"/>
+        </w:rPr>
+        <w:t>∑</w:t>
+      </w:r>
+      <w:r>
+        <w:t xml:space="preserve">x, </w:t>
+      </w:r>
+      <w:r>
+        <w:rPr>
+          <w:rFonts w:ascii="Segoe UI Symbol" w:hAnsi="Segoe UI Symbol"/>
+        </w:rPr>
+        <w:t>∑</w:t>
+      </w:r>
+      <w:r>
+        <w:t>x</w:t>
+      </w:r>
+      <w:r>
+        <w:rPr>
+          <w:vertAlign w:val="superscript"/>
+        </w:rPr>
+        <w:t>2</w:t>
+      </w:r>
+      <w:r>
+        <w:t>,</w:t>
+      </w:r>
+      <w:r>
+        <w:rPr>
+          <w:rFonts w:ascii="Segoe UI Symbol" w:hAnsi="Segoe UI Symbol"/>
+        </w:rPr>
+        <w:t xml:space="preserve"> </w:t>
+      </w:r>
+      <w:r>
+        <w:rPr>
+          <w:rFonts w:ascii="Segoe UI Symbol" w:hAnsi="Segoe UI Symbol"/>
+        </w:rPr>
+        <w:t>∑</w:t>
+      </w:r>
+      <w:r>
+        <w:t>x</w:t>
+      </w:r>
+      <w:r>
+        <w:rPr>
+          <w:vertAlign w:val="superscript"/>
+        </w:rPr>
+        <w:t>3</w:t>
+      </w:r>
+      <w:r>
+        <w:t xml:space="preserve">, </w:t>
+      </w:r>
+      <w:r>
+        <w:rPr>
+          <w:rFonts w:ascii="Segoe UI Symbol" w:hAnsi="Segoe UI Symbol"/>
+        </w:rPr>
+        <w:t>∑</w:t>
+      </w:r>
+      <w:r>
+        <w:t>x</w:t>
+      </w:r>
+      <w:r>
+        <w:rPr>
+          <w:vertAlign w:val="superscript"/>
+        </w:rPr>
+        <w:t>4</w:t>
+      </w:r>
+      <w:r>
+        <w:t>)</w:t>
+      </w:r>
+      <w:r>
+        <w:t>, 3 y-sums</w:t>
+      </w:r>
+      <w:r>
+        <w:t xml:space="preserve"> (</w:t>
+      </w:r>
+      <w:r>
+        <w:rPr>
+          <w:rFonts w:ascii="Segoe UI Symbol" w:hAnsi="Segoe UI Symbol"/>
+        </w:rPr>
+        <w:t>∑</w:t>
+      </w:r>
+      <w:r>
+        <w:t xml:space="preserve">y, </w:t>
+      </w:r>
+      <w:r>
+        <w:rPr>
+          <w:rFonts w:ascii="Segoe UI Symbol" w:hAnsi="Segoe UI Symbol"/>
+        </w:rPr>
+        <w:t>∑</w:t>
+      </w:r>
+      <w:proofErr w:type="spellStart"/>
+      <w:r>
+        <w:t>xy</w:t>
+      </w:r>
+      <w:proofErr w:type="spellEnd"/>
+      <w:r>
+        <w:t xml:space="preserve">, </w:t>
+      </w:r>
+      <w:r>
+        <w:rPr>
+          <w:rFonts w:ascii="Segoe UI Symbol" w:hAnsi="Segoe UI Symbol"/>
+        </w:rPr>
+        <w:t>∑</w:t>
+      </w:r>
+      <w:r>
+        <w:t>x</w:t>
+      </w:r>
+      <w:r>
+        <w:rPr>
+          <w:vertAlign w:val="superscript"/>
+        </w:rPr>
+        <w:t>2</w:t>
+      </w:r>
+      <w:r>
+        <w:t>y)</w:t>
+      </w:r>
+      <w:r>
+        <w:t xml:space="preserve"> based on formulas introduced on class.</w:t>
       </w:r>
     </w:p>
     <w:p>
@@ -186,12 +311,14 @@
         </w:rPr>
         <w:t>∑</w:t>
       </w:r>
+      <w:proofErr w:type="spellStart"/>
       <w:r>
         <w:rPr>
           <w:rFonts w:ascii="Segoe UI Symbol" w:hAnsi="Segoe UI Symbol"/>
         </w:rPr>
         <w:t>xy</w:t>
       </w:r>
+      <w:proofErr w:type="spellEnd"/>
       <w:r>
         <w:rPr>
           <w:rFonts w:ascii="Segoe UI Symbol" w:hAnsi="Segoe UI Symbol"/>
@@ -577,9 +704,11 @@
             <w:tcW w:w="1056" w:type="dxa"/>
           </w:tcPr>
           <w:p>
+            <w:proofErr w:type="spellStart"/>
             <w:r>
               <w:t>xy</w:t>
             </w:r>
+            <w:proofErr w:type="spellEnd"/>
           </w:p>
         </w:tc>
         <w:tc>
@@ -1141,8 +1270,19 @@
     <w:p/>
     <w:p/>
     <w:p>
-      <w:r>
-        <w:t xml:space="preserve">So we have the matrix </w:t>
+      <w:proofErr w:type="gramStart"/>
+      <w:r>
+        <w:t>So</w:t>
+      </w:r>
+      <w:proofErr w:type="gramEnd"/>
+      <w:r>
+        <w:t xml:space="preserve"> we have the </w:t>
+      </w:r>
+      <w:r>
+        <w:t xml:space="preserve">augmented </w:t>
+      </w:r>
+      <w:r>
+        <w:t xml:space="preserve">matrix </w:t>
       </w:r>
       <m:oMath>
         <m:d>

</xml_diff>